<commit_message>
chore: fix class text annotations errors
</commit_message>
<xml_diff>
--- a/MySQL/Class-2.docx
+++ b/MySQL/Class-2.docx
@@ -4,6 +4,34 @@
   <w:body>
     <w:p>
       <w:pPr>
+        <w:spacing w:after="0"/>
+        <w:jc w:val="center"/>
+        <w:rPr>
+          <w:b/>
+          <w:sz w:val="36"/>
+        </w:rPr>
+      </w:pPr>
+      <w:bookmarkStart w:id="0" w:name="_GoBack"/>
+      <w:r>
+        <w:rPr>
+          <w:b/>
+          <w:sz w:val="36"/>
+        </w:rPr>
+        <w:t>AULA 2</w:t>
+      </w:r>
+    </w:p>
+    <w:bookmarkEnd w:id="0"/>
+    <w:p>
+      <w:pPr>
+        <w:spacing w:after="0"/>
+        <w:jc w:val="both"/>
+        <w:rPr>
+          <w:sz w:val="24"/>
+        </w:rPr>
+      </w:pPr>
+    </w:p>
+    <w:p>
+      <w:pPr>
         <w:pStyle w:val="PargrafodaLista"/>
         <w:numPr>
           <w:ilvl w:val="0"/>
@@ -449,8 +477,6 @@
         </w:rPr>
         <w:t>);</w:t>
       </w:r>
-      <w:bookmarkStart w:id="0" w:name="_GoBack"/>
-      <w:bookmarkEnd w:id="0"/>
       <w:r>
         <w:rPr>
           <w:b/>

</xml_diff>